<commit_message>
Update DFS - Graph Algorithm.docx
</commit_message>
<xml_diff>
--- a/DFS - Graph Algorithm.docx
+++ b/DFS - Graph Algorithm.docx
@@ -158,8 +158,87 @@
           <w:lang w:eastAsia="en-US"/>
         </w:rPr>
       </w:pPr>
+    </w:p>
+    <w:p>
+      <w:pPr>
+        <w:rPr>
+          <w:i/>
+          <w:iCs/>
+          <w:highlight w:val="yellow"/>
+          <w:lang w:eastAsia="en-US"/>
+        </w:rPr>
+      </w:pPr>
+      <w:r>
+        <w:rPr>
+          <w:i/>
+          <w:iCs/>
+          <w:highlight w:val="yellow"/>
+          <w:lang w:eastAsia="en-US"/>
+        </w:rPr>
+        <w:t>Key:</w:t>
+      </w:r>
+    </w:p>
+    <w:p>
+      <w:pPr>
+        <w:numPr>
+          <w:ilvl w:val="0"/>
+          <w:numId w:val="1"/>
+        </w:numPr>
+        <w:ind w:left="420" w:leftChars="0" w:hanging="420" w:firstLineChars="0"/>
+        <w:rPr>
+          <w:lang w:eastAsia="en-US"/>
+        </w:rPr>
+      </w:pPr>
+      <w:r>
+        <w:rPr>
+          <w:lang w:eastAsia="en-US"/>
+        </w:rPr>
+        <w:t>Multiple Depth Priority Trees of Priority Sub - Graph forms the Depth Priority forest. Still, the edge in the Tree forest is still called the edge of tree.</w:t>
+      </w:r>
+    </w:p>
+    <w:p>
+      <w:pPr>
+        <w:numPr>
+          <w:ilvl w:val="0"/>
+          <w:numId w:val="1"/>
+        </w:numPr>
+        <w:ind w:left="420" w:leftChars="0" w:hanging="420" w:firstLineChars="0"/>
+        <w:rPr>
+          <w:lang w:eastAsia="en-US"/>
+        </w:rPr>
+      </w:pPr>
+      <w:r>
+        <w:rPr>
+          <w:lang w:eastAsia="en-US"/>
+        </w:rPr>
+        <w:t xml:space="preserve">Need to attention that, just like Breadth First Search Algorithm, the Depth Priority Tree makes the color of node to display </w:t>
+      </w:r>
       <w:bookmarkStart w:id="0" w:name="_GoBack"/>
       <w:bookmarkEnd w:id="0"/>
+      <w:r>
+        <w:rPr>
+          <w:lang w:eastAsia="en-US"/>
+        </w:rPr>
+        <w:t xml:space="preserve">the status of node. </w:t>
+      </w:r>
+    </w:p>
+    <w:p>
+      <w:pPr>
+        <w:numPr>
+          <w:ilvl w:val="0"/>
+          <w:numId w:val="1"/>
+        </w:numPr>
+        <w:ind w:left="420" w:leftChars="0" w:hanging="420" w:firstLineChars="0"/>
+        <w:rPr>
+          <w:lang w:eastAsia="en-US"/>
+        </w:rPr>
+      </w:pPr>
+      <w:r>
+        <w:rPr>
+          <w:lang w:eastAsia="en-US"/>
+        </w:rPr>
+        <w:t>The initial color of node equals to White, and once the node has been found, then it turns to Gray. After Adjacent Linked List has been completely scanned, the color of node turns to Black. Such method ensures that each node exist in only one Depth First Tree. Therefore, the conclusion can be reached, which is to say, all Depth First Tree is disjoint.</w:t>
+      </w:r>
     </w:p>
     <w:p>
       <w:pPr>
@@ -254,6 +333,31 @@
     </w:sectPr>
   </w:body>
 </w:document>
+</file>
+
+<file path=word/numbering.xml><?xml version="1.0" encoding="utf-8"?>
+<w:numbering xmlns:wpc="http://schemas.microsoft.com/office/word/2010/wordprocessingCanvas" xmlns:mc="http://schemas.openxmlformats.org/markup-compatibility/2006" xmlns:o="urn:schemas-microsoft-com:office:office" xmlns:r="http://schemas.openxmlformats.org/officeDocument/2006/relationships" xmlns:m="http://schemas.openxmlformats.org/officeDocument/2006/math" xmlns:v="urn:schemas-microsoft-com:vml" xmlns:wp14="http://schemas.microsoft.com/office/word/2010/wordprocessingDrawing" xmlns:wp="http://schemas.openxmlformats.org/drawingml/2006/wordprocessingDrawing" xmlns:w10="urn:schemas-microsoft-com:office:word" xmlns:w="http://schemas.openxmlformats.org/wordprocessingml/2006/main" xmlns:w14="http://schemas.microsoft.com/office/word/2010/wordml" xmlns:wpg="http://schemas.microsoft.com/office/word/2010/wordprocessingGroup" xmlns:wpi="http://schemas.microsoft.com/office/word/2010/wordprocessingInk" xmlns:wne="http://schemas.microsoft.com/office/word/2006/wordml" xmlns:wps="http://schemas.microsoft.com/office/word/2010/wordprocessingShape" mc:Ignorable="w14 wp14">
+  <w:abstractNum w:abstractNumId="0">
+    <w:nsid w:val="5EEB57BE"/>
+    <w:multiLevelType w:val="singleLevel"/>
+    <w:tmpl w:val="5EEB57BE"/>
+    <w:lvl w:ilvl="0" w:tentative="0">
+      <w:start w:val="1"/>
+      <w:numFmt w:val="bullet"/>
+      <w:lvlText w:val=""/>
+      <w:lvlJc w:val="left"/>
+      <w:pPr>
+        <w:ind w:left="420" w:leftChars="0" w:hanging="420" w:firstLineChars="0"/>
+      </w:pPr>
+      <w:rPr>
+        <w:rFonts w:hint="default" w:ascii="Wingdings" w:hAnsi="Wingdings"/>
+      </w:rPr>
+    </w:lvl>
+  </w:abstractNum>
+  <w:num w:numId="1">
+    <w:abstractNumId w:val="0"/>
+  </w:num>
+</w:numbering>
 </file>
 
 <file path=word/styles.xml><?xml version="1.0" encoding="utf-8"?>

</xml_diff>